<commit_message>
add number to cv
</commit_message>
<xml_diff>
--- a/cv/cv-david-badal.docx
+++ b/cv/cv-david-badal.docx
@@ -4,9 +4,9 @@
   <w:body>
     <w:tbl>
       <w:tblPr>
-        <w:tblW w:w="9866" w:type="dxa"/>
+        <w:tblW w:w="9879" w:type="dxa"/>
         <w:jc w:val="left"/>
-        <w:tblInd w:w="0" w:type="dxa"/>
+        <w:tblInd w:w="376" w:type="dxa"/>
         <w:tblLayout w:type="fixed"/>
         <w:tblCellMar>
           <w:top w:w="280" w:type="dxa"/>
@@ -16,20 +16,25 @@
         </w:tblCellMar>
       </w:tblPr>
       <w:tblGrid>
-        <w:gridCol w:w="9866"/>
+        <w:gridCol w:w="9879"/>
       </w:tblGrid>
       <w:tr>
         <w:trPr/>
         <w:tc>
           <w:tcPr>
-            <w:tcW w:w="9866" w:type="dxa"/>
+            <w:tcW w:w="9879" w:type="dxa"/>
             <w:tcBorders/>
             <w:shd w:fill="F0F4FA" w:val="clear"/>
           </w:tcPr>
           <w:p>
             <w:pPr>
               <w:pStyle w:val="Normal"/>
+              <w:widowControl/>
+              <w:suppressAutoHyphens w:val="true"/>
+              <w:bidi w:val="0"/>
               <w:spacing w:lineRule="auto" w:line="240" w:before="0" w:after="60"/>
+              <w:ind w:hanging="0" w:left="0" w:right="360"/>
+              <w:jc w:val="left"/>
               <w:rPr/>
             </w:pPr>
             <w:r>
@@ -47,7 +52,12 @@
           <w:p>
             <w:pPr>
               <w:pStyle w:val="Normal"/>
+              <w:widowControl/>
+              <w:suppressAutoHyphens w:val="true"/>
+              <w:bidi w:val="0"/>
               <w:spacing w:lineRule="auto" w:line="240" w:before="0" w:after="120"/>
+              <w:ind w:hanging="0" w:left="0" w:right="360"/>
+              <w:jc w:val="left"/>
               <w:rPr/>
             </w:pPr>
             <w:r>
@@ -63,7 +73,12 @@
           <w:p>
             <w:pPr>
               <w:pStyle w:val="Normal"/>
+              <w:widowControl/>
+              <w:suppressAutoHyphens w:val="true"/>
+              <w:bidi w:val="0"/>
               <w:spacing w:lineRule="auto" w:line="240" w:before="0" w:after="0"/>
+              <w:ind w:hanging="0" w:left="0" w:right="360"/>
+              <w:jc w:val="left"/>
               <w:rPr/>
             </w:pPr>
             <w:r>
@@ -73,23 +88,57 @@
                 <w:sz w:val="20"/>
                 <w:szCs w:val="20"/>
               </w:rPr>
-              <w:t>GitHub: github.com/d4av3</w:t>
+              <w:t xml:space="preserve">e-mail: </w:t>
+            </w:r>
+            <w:hyperlink r:id="rId2">
+              <w:r>
+                <w:rPr>
+                  <w:rStyle w:val="Hyperlink"/>
+                  <w:rFonts w:eastAsia="Calibri" w:cs="Calibri"/>
+                  <w:color w:val="auto"/>
+                  <w:sz w:val="20"/>
+                  <w:szCs w:val="20"/>
+                </w:rPr>
+                <w:t>davidbadal04@gmail.com</w:t>
+              </w:r>
+            </w:hyperlink>
+            <w:r>
+              <w:rPr>
+                <w:rFonts w:eastAsia="Calibri" w:cs="Calibri"/>
+                <w:color w:val="auto"/>
+                <w:sz w:val="20"/>
+                <w:szCs w:val="20"/>
+              </w:rPr>
+              <w:t xml:space="preserve">                              </w:t>
+            </w:r>
+            <w:r>
+              <w:rPr>
+                <w:rFonts w:eastAsia="Calibri" w:cs="Calibri"/>
+                <w:color w:val="auto"/>
+                <w:sz w:val="20"/>
+                <w:szCs w:val="20"/>
+              </w:rPr>
+              <w:t>GitHub: github.com/d4av3-code</w:t>
             </w:r>
           </w:p>
           <w:p>
             <w:pPr>
               <w:pStyle w:val="Normal"/>
-              <w:spacing w:lineRule="auto" w:line="240" w:before="0" w:after="0"/>
+              <w:widowControl/>
+              <w:suppressAutoHyphens w:val="true"/>
+              <w:bidi w:val="0"/>
+              <w:spacing w:lineRule="auto" w:line="240"/>
+              <w:ind w:hanging="0" w:left="0" w:right="360"/>
+              <w:jc w:val="left"/>
               <w:rPr/>
             </w:pPr>
             <w:r>
-              <w:rPr>
-                <w:rFonts w:eastAsia="Calibri" w:cs="Calibri"/>
-                <w:color w:val="auto"/>
-                <w:sz w:val="20"/>
-                <w:szCs w:val="20"/>
-              </w:rPr>
-              <w:t>Portfolio web: d4av3-code.github.io</w:t>
+              <w:rPr/>
+              <w:t>Telefono: +34 622 483 966</w:t>
+            </w:r>
+            <w:r>
+              <w:rPr/>
+              <w:t xml:space="preserve">                                        Portfolio web: d4av3-code.github.io</w:t>
             </w:r>
           </w:p>
         </w:tc>
@@ -113,6 +162,13 @@
           <w:szCs w:val="28"/>
           <w:u w:val="single"/>
         </w:rPr>
+        <w:tab/>
+        <w:tab/>
+        <w:tab/>
+        <w:tab/>
+        <w:tab/>
+        <w:tab/>
+        <w:tab/>
         <w:br/>
       </w:r>
       <w:r>
@@ -2025,9 +2081,9 @@
       </w:r>
     </w:p>
     <w:sectPr>
-      <w:headerReference w:type="even" r:id="rId2"/>
-      <w:headerReference w:type="default" r:id="rId3"/>
-      <w:headerReference w:type="first" r:id="rId4"/>
+      <w:headerReference w:type="even" r:id="rId3"/>
+      <w:headerReference w:type="default" r:id="rId4"/>
+      <w:headerReference w:type="first" r:id="rId5"/>
       <w:type w:val="nextPage"/>
       <w:pgSz w:w="11906" w:h="16838"/>
       <w:pgMar w:left="1020" w:right="1020" w:gutter="0" w:header="1020" w:top="1918" w:footer="0" w:bottom="1020"/>

</xml_diff>

<commit_message>
update CV with my image
</commit_message>
<xml_diff>
--- a/cv/cv-david-badal.docx
+++ b/cv/cv-david-badal.docx
@@ -4,7 +4,7 @@
   <w:body>
     <w:tbl>
       <w:tblPr>
-        <w:tblW w:w="9879" w:type="dxa"/>
+        <w:tblW w:w="9586" w:type="dxa"/>
         <w:jc w:val="left"/>
         <w:tblInd w:w="376" w:type="dxa"/>
         <w:tblLayout w:type="fixed"/>
@@ -16,13 +16,13 @@
         </w:tblCellMar>
       </w:tblPr>
       <w:tblGrid>
-        <w:gridCol w:w="9879"/>
+        <w:gridCol w:w="9586"/>
       </w:tblGrid>
       <w:tr>
         <w:trPr/>
         <w:tc>
           <w:tcPr>
-            <w:tcW w:w="9879" w:type="dxa"/>
+            <w:tcW w:w="9586" w:type="dxa"/>
             <w:tcBorders/>
             <w:shd w:fill="F0F4FA" w:val="clear"/>
           </w:tcPr>
@@ -46,6 +46,62 @@
                 <w:sz w:val="48"/>
                 <w:szCs w:val="48"/>
               </w:rPr>
+              <w:drawing>
+                <wp:anchor behindDoc="0" distT="0" distB="0" distL="0" distR="0" simplePos="0" locked="0" layoutInCell="1" allowOverlap="1" relativeHeight="2">
+                  <wp:simplePos x="0" y="0"/>
+                  <wp:positionH relativeFrom="column">
+                    <wp:posOffset>4717415</wp:posOffset>
+                  </wp:positionH>
+                  <wp:positionV relativeFrom="paragraph">
+                    <wp:posOffset>-174625</wp:posOffset>
+                  </wp:positionV>
+                  <wp:extent cx="1287145" cy="1629410"/>
+                  <wp:effectExtent l="0" t="0" r="0" b="0"/>
+                  <wp:wrapNone/>
+                  <wp:docPr id="1" name="Imagen1" descr=""/>
+                  <wp:cNvGraphicFramePr>
+                    <a:graphicFrameLocks xmlns:a="http://schemas.openxmlformats.org/drawingml/2006/main" noChangeAspect="1"/>
+                  </wp:cNvGraphicFramePr>
+                  <a:graphic xmlns:a="http://schemas.openxmlformats.org/drawingml/2006/main">
+                    <a:graphicData uri="http://schemas.openxmlformats.org/drawingml/2006/picture">
+                      <pic:pic xmlns:pic="http://schemas.openxmlformats.org/drawingml/2006/picture">
+                        <pic:nvPicPr>
+                          <pic:cNvPr id="1" name="Imagen1" descr=""/>
+                          <pic:cNvPicPr>
+                            <a:picLocks noChangeAspect="1" noChangeArrowheads="1"/>
+                          </pic:cNvPicPr>
+                        </pic:nvPicPr>
+                        <pic:blipFill>
+                          <a:blip r:embed="rId2"/>
+                          <a:srcRect l="7950" t="0" r="13051" b="0"/>
+                          <a:stretch>
+                            <a:fillRect/>
+                          </a:stretch>
+                        </pic:blipFill>
+                        <pic:spPr bwMode="auto">
+                          <a:xfrm>
+                            <a:off x="0" y="0"/>
+                            <a:ext cx="1287145" cy="1629410"/>
+                          </a:xfrm>
+                          <a:prstGeom prst="rect">
+                            <a:avLst/>
+                          </a:prstGeom>
+                        </pic:spPr>
+                      </pic:pic>
+                    </a:graphicData>
+                  </a:graphic>
+                </wp:anchor>
+              </w:drawing>
+            </w:r>
+            <w:r>
+              <w:rPr>
+                <w:rFonts w:eastAsia="Calibri" w:cs="Calibri"/>
+                <w:b/>
+                <w:bCs/>
+                <w:color w:val="3465A4"/>
+                <w:sz w:val="48"/>
+                <w:szCs w:val="48"/>
+              </w:rPr>
               <w:t>David Badal Beltrán</w:t>
             </w:r>
           </w:p>
@@ -90,7 +146,7 @@
               </w:rPr>
               <w:t xml:space="preserve">e-mail: </w:t>
             </w:r>
-            <w:hyperlink r:id="rId2">
+            <w:hyperlink r:id="rId3">
               <w:r>
                 <w:rPr>
                   <w:rStyle w:val="Hyperlink"/>
@@ -109,16 +165,7 @@
                 <w:sz w:val="20"/>
                 <w:szCs w:val="20"/>
               </w:rPr>
-              <w:t xml:space="preserve">                              </w:t>
-            </w:r>
-            <w:r>
-              <w:rPr>
-                <w:rFonts w:eastAsia="Calibri" w:cs="Calibri"/>
-                <w:color w:val="auto"/>
-                <w:sz w:val="20"/>
-                <w:szCs w:val="20"/>
-              </w:rPr>
-              <w:t>GitHub: github.com/d4av3-code</w:t>
+              <w:t xml:space="preserve">                  GitHub: github.com/d4av3-code</w:t>
             </w:r>
           </w:p>
           <w:p>
@@ -134,11 +181,7 @@
             </w:pPr>
             <w:r>
               <w:rPr/>
-              <w:t>Telefono: +34 622 483 966</w:t>
-            </w:r>
-            <w:r>
-              <w:rPr/>
-              <w:t xml:space="preserve">                                        Portfolio web: d4av3-code.github.io</w:t>
+              <w:t>Telefono: +34 622 483 966                            Portfolio web: d4av3-code.github.io</w:t>
             </w:r>
           </w:p>
         </w:tc>
@@ -151,6 +194,24 @@
         <w:jc w:val="both"/>
         <w:rPr/>
       </w:pPr>
+      <w:r>
+        <w:rPr>
+          <w:rFonts w:eastAsia="Calibri" w:cs="Calibri"/>
+          <w:b/>
+          <w:bCs/>
+          <w:color w:val="3465A4"/>
+          <w:spacing w:val="60"/>
+          <w:sz w:val="28"/>
+          <w:szCs w:val="28"/>
+          <w:u w:val="none"/>
+        </w:rPr>
+        <w:tab/>
+        <w:tab/>
+        <w:tab/>
+        <w:tab/>
+        <w:tab/>
+        <w:tab/>
+      </w:r>
       <w:r>
         <w:rPr>
           <w:rFonts w:eastAsia="Calibri" w:cs="Calibri"/>
@@ -162,13 +223,6 @@
           <w:szCs w:val="28"/>
           <w:u w:val="single"/>
         </w:rPr>
-        <w:tab/>
-        <w:tab/>
-        <w:tab/>
-        <w:tab/>
-        <w:tab/>
-        <w:tab/>
-        <w:tab/>
         <w:br/>
       </w:r>
       <w:r>
@@ -2081,9 +2135,9 @@
       </w:r>
     </w:p>
     <w:sectPr>
-      <w:headerReference w:type="even" r:id="rId3"/>
-      <w:headerReference w:type="default" r:id="rId4"/>
-      <w:headerReference w:type="first" r:id="rId5"/>
+      <w:headerReference w:type="even" r:id="rId4"/>
+      <w:headerReference w:type="default" r:id="rId5"/>
+      <w:headerReference w:type="first" r:id="rId6"/>
       <w:type w:val="nextPage"/>
       <w:pgSz w:w="11906" w:h="16838"/>
       <w:pgMar w:left="1020" w:right="1020" w:gutter="0" w:header="1020" w:top="1918" w:footer="0" w:bottom="1020"/>
@@ -3881,7 +3935,7 @@
   </w:style>
   <w:style w:type="paragraph" w:styleId="Heading1">
     <w:name w:val="Heading 1"/>
-    <w:basedOn w:val="Heading"/>
+    <w:basedOn w:val="Ttulo"/>
     <w:qFormat/>
     <w:pPr/>
     <w:rPr>
@@ -3894,7 +3948,7 @@
   </w:style>
   <w:style w:type="paragraph" w:styleId="Heading2">
     <w:name w:val="Heading 2"/>
-    <w:basedOn w:val="Heading"/>
+    <w:basedOn w:val="Ttulo"/>
     <w:qFormat/>
     <w:pPr/>
     <w:rPr>
@@ -3905,7 +3959,7 @@
   </w:style>
   <w:style w:type="paragraph" w:styleId="Heading3">
     <w:name w:val="Heading 3"/>
-    <w:basedOn w:val="Heading"/>
+    <w:basedOn w:val="Ttulo"/>
     <w:qFormat/>
     <w:pPr/>
     <w:rPr>
@@ -3916,7 +3970,7 @@
   </w:style>
   <w:style w:type="paragraph" w:styleId="Heading4">
     <w:name w:val="Heading 4"/>
-    <w:basedOn w:val="Heading"/>
+    <w:basedOn w:val="Ttulo"/>
     <w:qFormat/>
     <w:pPr/>
     <w:rPr>
@@ -3927,7 +3981,7 @@
   </w:style>
   <w:style w:type="paragraph" w:styleId="Heading5">
     <w:name w:val="Heading 5"/>
-    <w:basedOn w:val="Heading"/>
+    <w:basedOn w:val="Ttulo"/>
     <w:qFormat/>
     <w:pPr/>
     <w:rPr>
@@ -3936,7 +3990,7 @@
   </w:style>
   <w:style w:type="paragraph" w:styleId="Heading6">
     <w:name w:val="Heading 6"/>
-    <w:basedOn w:val="Heading"/>
+    <w:basedOn w:val="Ttulo"/>
     <w:qFormat/>
     <w:pPr/>
     <w:rPr>
@@ -3962,6 +4016,13 @@
       <w:vertAlign w:val="superscript"/>
     </w:rPr>
   </w:style>
+  <w:style w:type="character" w:styleId="Caracteresdenotaalpie">
+    <w:name w:val="Caracteres de nota al pie"/>
+    <w:qFormat/>
+    <w:rPr>
+      <w:vertAlign w:val="superscript"/>
+    </w:rPr>
+  </w:style>
   <w:style w:type="character" w:styleId="FootnoteReference">
     <w:name w:val="Footnote Reference"/>
     <w:rPr>
@@ -3970,7 +4031,6 @@
   </w:style>
   <w:style w:type="character" w:styleId="FootnoteTextChar">
     <w:name w:val="Footnote Text Char"/>
-    <w:link w:val="FootnoteText"/>
     <w:uiPriority w:val="99"/>
     <w:semiHidden/>
     <w:unhideWhenUsed/>
@@ -3995,8 +4055,8 @@
       <w:rFonts w:ascii="OpenSymbol" w:hAnsi="OpenSymbol" w:eastAsia="OpenSymbol" w:cs="OpenSymbol"/>
     </w:rPr>
   </w:style>
-  <w:style w:type="paragraph" w:styleId="Heading">
-    <w:name w:val="Heading"/>
+  <w:style w:type="paragraph" w:styleId="Ttulo">
+    <w:name w:val="Título"/>
     <w:basedOn w:val="Normal"/>
     <w:next w:val="BodyText"/>
     <w:qFormat/>
@@ -4042,8 +4102,8 @@
       <w:szCs w:val="24"/>
     </w:rPr>
   </w:style>
-  <w:style w:type="paragraph" w:styleId="Index">
-    <w:name w:val="Index"/>
+  <w:style w:type="paragraph" w:styleId="ndice">
+    <w:name w:val="Índice"/>
     <w:basedOn w:val="Normal"/>
     <w:qFormat/>
     <w:pPr>
@@ -4055,7 +4115,7 @@
   </w:style>
   <w:style w:type="paragraph" w:styleId="Title">
     <w:name w:val="Title"/>
-    <w:basedOn w:val="Heading"/>
+    <w:basedOn w:val="Ttulo"/>
     <w:qFormat/>
     <w:pPr/>
     <w:rPr>
@@ -4118,8 +4178,8 @@
       <w:szCs w:val="20"/>
     </w:rPr>
   </w:style>
-  <w:style w:type="paragraph" w:styleId="HeaderandFooter">
-    <w:name w:val="Header and Footer"/>
+  <w:style w:type="paragraph" w:styleId="Cabeceraypie">
+    <w:name w:val="Cabecera y pie"/>
     <w:basedOn w:val="Normal"/>
     <w:qFormat/>
     <w:pPr>
@@ -4134,14 +4194,14 @@
   </w:style>
   <w:style w:type="paragraph" w:styleId="Header">
     <w:name w:val="Header"/>
-    <w:basedOn w:val="HeaderandFooter"/>
+    <w:basedOn w:val="Cabeceraypie"/>
     <w:pPr>
       <w:suppressLineNumbers/>
     </w:pPr>
     <w:rPr/>
   </w:style>
-  <w:style w:type="paragraph" w:styleId="TableContents">
-    <w:name w:val="Table Contents"/>
+  <w:style w:type="paragraph" w:styleId="Contenidodelatabla">
+    <w:name w:val="Contenido de la tabla"/>
     <w:basedOn w:val="Normal"/>
     <w:qFormat/>
     <w:pPr>
@@ -4150,9 +4210,9 @@
     </w:pPr>
     <w:rPr/>
   </w:style>
-  <w:style w:type="paragraph" w:styleId="TableHeading">
-    <w:name w:val="Table Heading"/>
-    <w:basedOn w:val="TableContents"/>
+  <w:style w:type="paragraph" w:styleId="Ttulodelatabla">
+    <w:name w:val="Título de la tabla"/>
+    <w:basedOn w:val="Contenidodelatabla"/>
     <w:qFormat/>
     <w:pPr>
       <w:suppressLineNumbers/>

</xml_diff>